<commit_message>
Page index + Bootstrap files
</commit_message>
<xml_diff>
--- a/Version 2/Documentation/Rapport_de_projet_Fontaine.docx
+++ b/Version 2/Documentation/Rapport_de_projet_Fontaine.docx
@@ -60,23 +60,7 @@
           <w:sz w:val="20"/>
           <w:szCs w:val="20"/>
         </w:rPr>
-        <w:t xml:space="preserve"> </w:t>
-      </w:r>
-      <w:proofErr w:type="spellStart"/>
-      <w:r>
-        <w:rPr>
-          <w:sz w:val="20"/>
-          <w:szCs w:val="20"/>
-        </w:rPr>
-        <w:t>Plojoux</w:t>
-      </w:r>
-      <w:proofErr w:type="spellEnd"/>
-      <w:r>
-        <w:rPr>
-          <w:sz w:val="20"/>
-          <w:szCs w:val="20"/>
-        </w:rPr>
-        <w:t xml:space="preserve">, Robin, </w:t>
+        <w:t xml:space="preserve"> Plojoux, Robin, </w:t>
       </w:r>
       <w:hyperlink r:id="rId9" w:history="1">
         <w:r>
@@ -558,7 +542,7 @@
           <w:lang w:eastAsia="fr-CH"/>
         </w:rPr>
         <w:drawing>
-          <wp:anchor distT="0" distB="0" distL="114300" distR="114300" simplePos="0" relativeHeight="251660288" behindDoc="0" locked="0" layoutInCell="1" allowOverlap="1" wp14:anchorId="2E7CD509" wp14:editId="06058D98">
+          <wp:anchor distT="0" distB="0" distL="114300" distR="114300" simplePos="0" relativeHeight="251660288" behindDoc="0" locked="0" layoutInCell="1" allowOverlap="1" wp14:anchorId="71036BE9" wp14:editId="2B4FB4B8">
             <wp:simplePos x="0" y="0"/>
             <wp:positionH relativeFrom="column">
               <wp:posOffset>-626110</wp:posOffset>
@@ -626,7 +610,7 @@
           <w:lang w:eastAsia="fr-CH"/>
         </w:rPr>
         <w:drawing>
-          <wp:anchor distT="0" distB="0" distL="114300" distR="114300" simplePos="0" relativeHeight="251659264" behindDoc="0" locked="0" layoutInCell="1" allowOverlap="1" wp14:anchorId="37AB7AC9" wp14:editId="48924563">
+          <wp:anchor distT="0" distB="0" distL="114300" distR="114300" simplePos="0" relativeHeight="251659264" behindDoc="0" locked="0" layoutInCell="1" allowOverlap="1" wp14:anchorId="2BD4C00D" wp14:editId="1BD877F5">
             <wp:simplePos x="0" y="0"/>
             <wp:positionH relativeFrom="column">
               <wp:posOffset>3590630</wp:posOffset>
@@ -1849,15 +1833,7 @@
           </w:tcPr>
           <w:p>
             <w:r>
-              <w:t xml:space="preserve">Mis en place de </w:t>
-            </w:r>
-            <w:proofErr w:type="spellStart"/>
-            <w:r>
-              <w:t>GitHub</w:t>
-            </w:r>
-            <w:proofErr w:type="spellEnd"/>
-            <w:r>
-              <w:t xml:space="preserve"> et Création des pages</w:t>
+              <w:t>Mis en place de GitHub et Création des pages</w:t>
             </w:r>
           </w:p>
         </w:tc>
@@ -1906,6 +1882,9 @@
             <w:tcW w:w="7905" w:type="dxa"/>
           </w:tcPr>
           <w:p>
+            <w:r>
+              <w:t>‘’</w:t>
+            </w:r>
             <w:bookmarkStart w:id="0" w:name="_GoBack"/>
             <w:bookmarkEnd w:id="0"/>
           </w:p>
@@ -4549,7 +4528,7 @@
 </file>
 
 <file path=customXml/itemProps1.xml><?xml version="1.0" encoding="utf-8"?>
-<ds:datastoreItem xmlns:ds="http://schemas.openxmlformats.org/officeDocument/2006/customXml" ds:itemID="{082AB5DA-D6A4-4CD1-95DA-031C3FC75437}">
+<ds:datastoreItem xmlns:ds="http://schemas.openxmlformats.org/officeDocument/2006/customXml" ds:itemID="{B0AC70FB-08CA-477C-96D0-B2E3AFD6D27D}">
   <ds:schemaRefs>
     <ds:schemaRef ds:uri="http://schemas.openxmlformats.org/officeDocument/2006/bibliography"/>
   </ds:schemaRefs>

</xml_diff>

<commit_message>
Affiche la carte google maps sur les page concerné
</commit_message>
<xml_diff>
--- a/Version 2/Documentation/Rapport_de_projet_Fontaine.docx
+++ b/Version 2/Documentation/Rapport_de_projet_Fontaine.docx
@@ -60,7 +60,23 @@
           <w:sz w:val="20"/>
           <w:szCs w:val="20"/>
         </w:rPr>
-        <w:t xml:space="preserve"> Plojoux, Robin, </w:t>
+        <w:t xml:space="preserve"> </w:t>
+      </w:r>
+      <w:proofErr w:type="spellStart"/>
+      <w:r>
+        <w:rPr>
+          <w:sz w:val="20"/>
+          <w:szCs w:val="20"/>
+        </w:rPr>
+        <w:t>Plojoux</w:t>
+      </w:r>
+      <w:proofErr w:type="spellEnd"/>
+      <w:r>
+        <w:rPr>
+          <w:sz w:val="20"/>
+          <w:szCs w:val="20"/>
+        </w:rPr>
+        <w:t xml:space="preserve">, Robin, </w:t>
       </w:r>
       <w:hyperlink r:id="rId9" w:history="1">
         <w:r>
@@ -539,10 +555,204 @@
       <w:r>
         <w:rPr>
           <w:noProof/>
+        </w:rPr>
+        <mc:AlternateContent>
+          <mc:Choice Requires="wps">
+            <w:drawing>
+              <wp:anchor distT="0" distB="0" distL="114300" distR="114300" simplePos="0" relativeHeight="251677696" behindDoc="0" locked="0" layoutInCell="1" allowOverlap="1" wp14:anchorId="50862E7A" wp14:editId="46B1DEC1">
+                <wp:simplePos x="0" y="0"/>
+                <wp:positionH relativeFrom="column">
+                  <wp:posOffset>4159093</wp:posOffset>
+                </wp:positionH>
+                <wp:positionV relativeFrom="paragraph">
+                  <wp:posOffset>23957</wp:posOffset>
+                </wp:positionV>
+                <wp:extent cx="1365663" cy="284480"/>
+                <wp:effectExtent l="0" t="0" r="25400" b="20320"/>
+                <wp:wrapNone/>
+                <wp:docPr id="15" name="Zone de texte 2"/>
+                <wp:cNvGraphicFramePr>
+                  <a:graphicFrameLocks xmlns:a="http://schemas.openxmlformats.org/drawingml/2006/main"/>
+                </wp:cNvGraphicFramePr>
+                <a:graphic xmlns:a="http://schemas.openxmlformats.org/drawingml/2006/main">
+                  <a:graphicData uri="http://schemas.microsoft.com/office/word/2010/wordprocessingShape">
+                    <wps:wsp>
+                      <wps:cNvSpPr txBox="1">
+                        <a:spLocks noChangeArrowheads="1"/>
+                      </wps:cNvSpPr>
+                      <wps:spPr bwMode="auto">
+                        <a:xfrm>
+                          <a:off x="0" y="0"/>
+                          <a:ext cx="1365663" cy="284480"/>
+                        </a:xfrm>
+                        <a:prstGeom prst="rect">
+                          <a:avLst/>
+                        </a:prstGeom>
+                        <a:solidFill>
+                          <a:srgbClr val="FFFFFF"/>
+                        </a:solidFill>
+                        <a:ln w="9525">
+                          <a:solidFill>
+                            <a:srgbClr val="000000"/>
+                          </a:solidFill>
+                          <a:miter lim="800000"/>
+                          <a:headEnd/>
+                          <a:tailEnd/>
+                        </a:ln>
+                      </wps:spPr>
+                      <wps:txbx>
+                        <w:txbxContent>
+                          <w:p>
+                            <w:r>
+                              <w:t>afficheFontaine</w:t>
+                            </w:r>
+                            <w:r>
+                              <w:t>.php</w:t>
+                            </w:r>
+                          </w:p>
+                        </w:txbxContent>
+                      </wps:txbx>
+                      <wps:bodyPr rot="0" vert="horz" wrap="square" lIns="91440" tIns="45720" rIns="91440" bIns="45720" anchor="t" anchorCtr="0">
+                        <a:noAutofit/>
+                      </wps:bodyPr>
+                    </wps:wsp>
+                  </a:graphicData>
+                </a:graphic>
+                <wp14:sizeRelH relativeFrom="margin">
+                  <wp14:pctWidth>0</wp14:pctWidth>
+                </wp14:sizeRelH>
+                <wp14:sizeRelV relativeFrom="margin">
+                  <wp14:pctHeight>0</wp14:pctHeight>
+                </wp14:sizeRelV>
+              </wp:anchor>
+            </w:drawing>
+          </mc:Choice>
+          <mc:Fallback>
+            <w:pict>
+              <v:shapetype id="_x0000_t202" coordsize="21600,21600" o:spt="202" path="m,l,21600r21600,l21600,xe">
+                <v:stroke joinstyle="miter"/>
+                <v:path gradientshapeok="t" o:connecttype="rect"/>
+              </v:shapetype>
+              <v:shape id="Zone de texte 2" o:spid="_x0000_s1026" type="#_x0000_t202" style="position:absolute;left:0;text-align:left;margin-left:327.5pt;margin-top:1.9pt;width:107.55pt;height:22.4pt;z-index:251677696;visibility:visible;mso-wrap-style:square;mso-width-percent:0;mso-height-percent:0;mso-wrap-distance-left:9pt;mso-wrap-distance-top:0;mso-wrap-distance-right:9pt;mso-wrap-distance-bottom:0;mso-position-horizontal:absolute;mso-position-horizontal-relative:text;mso-position-vertical:absolute;mso-position-vertical-relative:text;mso-width-percent:0;mso-height-percent:0;mso-width-relative:margin;mso-height-relative:margin;v-text-anchor:top" o:gfxdata="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">
+                <v:textbox>
+                  <w:txbxContent>
+                    <w:p>
+                      <w:r>
+                        <w:t>afficheFontaine</w:t>
+                      </w:r>
+                      <w:r>
+                        <w:t>.php</w:t>
+                      </w:r>
+                    </w:p>
+                  </w:txbxContent>
+                </v:textbox>
+              </v:shape>
+            </w:pict>
+          </mc:Fallback>
+        </mc:AlternateContent>
+      </w:r>
+      <w:r>
+        <w:rPr>
+          <w:noProof/>
+        </w:rPr>
+        <mc:AlternateContent>
+          <mc:Choice Requires="wps">
+            <w:drawing>
+              <wp:anchor distT="0" distB="0" distL="114300" distR="114300" simplePos="0" relativeHeight="251675648" behindDoc="0" locked="0" layoutInCell="1" allowOverlap="1" wp14:anchorId="544B8619" wp14:editId="70643D07">
+                <wp:simplePos x="0" y="0"/>
+                <wp:positionH relativeFrom="column">
+                  <wp:posOffset>-222901</wp:posOffset>
+                </wp:positionH>
+                <wp:positionV relativeFrom="paragraph">
+                  <wp:posOffset>23957</wp:posOffset>
+                </wp:positionV>
+                <wp:extent cx="1306285" cy="284480"/>
+                <wp:effectExtent l="0" t="0" r="27305" b="20320"/>
+                <wp:wrapNone/>
+                <wp:docPr id="14" name="Zone de texte 2"/>
+                <wp:cNvGraphicFramePr>
+                  <a:graphicFrameLocks xmlns:a="http://schemas.openxmlformats.org/drawingml/2006/main"/>
+                </wp:cNvGraphicFramePr>
+                <a:graphic xmlns:a="http://schemas.openxmlformats.org/drawingml/2006/main">
+                  <a:graphicData uri="http://schemas.microsoft.com/office/word/2010/wordprocessingShape">
+                    <wps:wsp>
+                      <wps:cNvSpPr txBox="1">
+                        <a:spLocks noChangeArrowheads="1"/>
+                      </wps:cNvSpPr>
+                      <wps:spPr bwMode="auto">
+                        <a:xfrm>
+                          <a:off x="0" y="0"/>
+                          <a:ext cx="1306285" cy="284480"/>
+                        </a:xfrm>
+                        <a:prstGeom prst="rect">
+                          <a:avLst/>
+                        </a:prstGeom>
+                        <a:solidFill>
+                          <a:srgbClr val="FFFFFF"/>
+                        </a:solidFill>
+                        <a:ln w="9525">
+                          <a:solidFill>
+                            <a:srgbClr val="000000"/>
+                          </a:solidFill>
+                          <a:miter lim="800000"/>
+                          <a:headEnd/>
+                          <a:tailEnd/>
+                        </a:ln>
+                      </wps:spPr>
+                      <wps:txbx>
+                        <w:txbxContent>
+                          <w:p>
+                            <w:r>
+                              <w:t>ajoutFontaine</w:t>
+                            </w:r>
+                            <w:r>
+                              <w:t>.php</w:t>
+                            </w:r>
+                          </w:p>
+                        </w:txbxContent>
+                      </wps:txbx>
+                      <wps:bodyPr rot="0" vert="horz" wrap="square" lIns="91440" tIns="45720" rIns="91440" bIns="45720" anchor="t" anchorCtr="0">
+                        <a:noAutofit/>
+                      </wps:bodyPr>
+                    </wps:wsp>
+                  </a:graphicData>
+                </a:graphic>
+                <wp14:sizeRelH relativeFrom="margin">
+                  <wp14:pctWidth>0</wp14:pctWidth>
+                </wp14:sizeRelH>
+                <wp14:sizeRelV relativeFrom="margin">
+                  <wp14:pctHeight>0</wp14:pctHeight>
+                </wp14:sizeRelV>
+              </wp:anchor>
+            </w:drawing>
+          </mc:Choice>
+          <mc:Fallback>
+            <w:pict>
+              <v:shape id="_x0000_s1027" type="#_x0000_t202" style="position:absolute;left:0;text-align:left;margin-left:-17.55pt;margin-top:1.9pt;width:102.85pt;height:22.4pt;z-index:251675648;visibility:visible;mso-wrap-style:square;mso-width-percent:0;mso-height-percent:0;mso-wrap-distance-left:9pt;mso-wrap-distance-top:0;mso-wrap-distance-right:9pt;mso-wrap-distance-bottom:0;mso-position-horizontal:absolute;mso-position-horizontal-relative:text;mso-position-vertical:absolute;mso-position-vertical-relative:text;mso-width-percent:0;mso-height-percent:0;mso-width-relative:margin;mso-height-relative:margin;v-text-anchor:top" o:gfxdata="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">
+                <v:textbox>
+                  <w:txbxContent>
+                    <w:p>
+                      <w:r>
+                        <w:t>ajoutFontaine</w:t>
+                      </w:r>
+                      <w:r>
+                        <w:t>.php</w:t>
+                      </w:r>
+                    </w:p>
+                  </w:txbxContent>
+                </v:textbox>
+              </v:shape>
+            </w:pict>
+          </mc:Fallback>
+        </mc:AlternateContent>
+      </w:r>
+      <w:r>
+        <w:rPr>
+          <w:noProof/>
           <w:lang w:eastAsia="fr-CH"/>
         </w:rPr>
         <w:drawing>
-          <wp:anchor distT="0" distB="0" distL="114300" distR="114300" simplePos="0" relativeHeight="251660288" behindDoc="0" locked="0" layoutInCell="1" allowOverlap="1" wp14:anchorId="71036BE9" wp14:editId="2B4FB4B8">
+          <wp:anchor distT="0" distB="0" distL="114300" distR="114300" simplePos="0" relativeHeight="251660288" behindDoc="0" locked="0" layoutInCell="1" allowOverlap="1" wp14:anchorId="7897FDA5" wp14:editId="79EAAE88">
             <wp:simplePos x="0" y="0"/>
             <wp:positionH relativeFrom="column">
               <wp:posOffset>-626110</wp:posOffset>
@@ -610,7 +820,7 @@
           <w:lang w:eastAsia="fr-CH"/>
         </w:rPr>
         <w:drawing>
-          <wp:anchor distT="0" distB="0" distL="114300" distR="114300" simplePos="0" relativeHeight="251659264" behindDoc="0" locked="0" layoutInCell="1" allowOverlap="1" wp14:anchorId="2BD4C00D" wp14:editId="1BD877F5">
+          <wp:anchor distT="0" distB="0" distL="114300" distR="114300" simplePos="0" relativeHeight="251659264" behindDoc="0" locked="0" layoutInCell="1" allowOverlap="1" wp14:anchorId="3B368088" wp14:editId="34EDB541">
             <wp:simplePos x="0" y="0"/>
             <wp:positionH relativeFrom="column">
               <wp:posOffset>3590630</wp:posOffset>
@@ -682,12 +892,285 @@
       <w:r>
         <w:rPr>
           <w:noProof/>
+        </w:rPr>
+        <mc:AlternateContent>
+          <mc:Choice Requires="wps">
+            <w:drawing>
+              <wp:anchor distT="0" distB="0" distL="114300" distR="114300" simplePos="0" relativeHeight="251673600" behindDoc="0" locked="0" layoutInCell="1" allowOverlap="1" wp14:anchorId="355907EC" wp14:editId="3391B683">
+                <wp:simplePos x="0" y="0"/>
+                <wp:positionH relativeFrom="column">
+                  <wp:posOffset>4159093</wp:posOffset>
+                </wp:positionH>
+                <wp:positionV relativeFrom="paragraph">
+                  <wp:posOffset>5410827</wp:posOffset>
+                </wp:positionV>
+                <wp:extent cx="1365250" cy="284480"/>
+                <wp:effectExtent l="0" t="0" r="25400" b="20320"/>
+                <wp:wrapNone/>
+                <wp:docPr id="13" name="Zone de texte 2"/>
+                <wp:cNvGraphicFramePr>
+                  <a:graphicFrameLocks xmlns:a="http://schemas.openxmlformats.org/drawingml/2006/main"/>
+                </wp:cNvGraphicFramePr>
+                <a:graphic xmlns:a="http://schemas.openxmlformats.org/drawingml/2006/main">
+                  <a:graphicData uri="http://schemas.microsoft.com/office/word/2010/wordprocessingShape">
+                    <wps:wsp>
+                      <wps:cNvSpPr txBox="1">
+                        <a:spLocks noChangeArrowheads="1"/>
+                      </wps:cNvSpPr>
+                      <wps:spPr bwMode="auto">
+                        <a:xfrm>
+                          <a:off x="0" y="0"/>
+                          <a:ext cx="1365250" cy="284480"/>
+                        </a:xfrm>
+                        <a:prstGeom prst="rect">
+                          <a:avLst/>
+                        </a:prstGeom>
+                        <a:solidFill>
+                          <a:srgbClr val="FFFFFF"/>
+                        </a:solidFill>
+                        <a:ln w="9525">
+                          <a:solidFill>
+                            <a:srgbClr val="000000"/>
+                          </a:solidFill>
+                          <a:miter lim="800000"/>
+                          <a:headEnd/>
+                          <a:tailEnd/>
+                        </a:ln>
+                      </wps:spPr>
+                      <wps:txbx>
+                        <w:txbxContent>
+                          <w:p>
+                            <w:r>
+                              <w:t>valideFontaine.php</w:t>
+                            </w:r>
+                          </w:p>
+                        </w:txbxContent>
+                      </wps:txbx>
+                      <wps:bodyPr rot="0" vert="horz" wrap="square" lIns="91440" tIns="45720" rIns="91440" bIns="45720" anchor="t" anchorCtr="0">
+                        <a:noAutofit/>
+                      </wps:bodyPr>
+                    </wps:wsp>
+                  </a:graphicData>
+                </a:graphic>
+                <wp14:sizeRelH relativeFrom="margin">
+                  <wp14:pctWidth>0</wp14:pctWidth>
+                </wp14:sizeRelH>
+                <wp14:sizeRelV relativeFrom="margin">
+                  <wp14:pctHeight>0</wp14:pctHeight>
+                </wp14:sizeRelV>
+              </wp:anchor>
+            </w:drawing>
+          </mc:Choice>
+          <mc:Fallback>
+            <w:pict>
+              <v:shape id="_x0000_s1028" type="#_x0000_t202" style="position:absolute;margin-left:327.5pt;margin-top:426.05pt;width:107.5pt;height:22.4pt;z-index:251673600;visibility:visible;mso-wrap-style:square;mso-width-percent:0;mso-height-percent:0;mso-wrap-distance-left:9pt;mso-wrap-distance-top:0;mso-wrap-distance-right:9pt;mso-wrap-distance-bottom:0;mso-position-horizontal:absolute;mso-position-horizontal-relative:text;mso-position-vertical:absolute;mso-position-vertical-relative:text;mso-width-percent:0;mso-height-percent:0;mso-width-relative:margin;mso-height-relative:margin;v-text-anchor:top" o:gfxdata="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">
+                <v:textbox>
+                  <w:txbxContent>
+                    <w:p>
+                      <w:r>
+                        <w:t>valideFontaine.php</w:t>
+                      </w:r>
+                    </w:p>
+                  </w:txbxContent>
+                </v:textbox>
+              </v:shape>
+            </w:pict>
+          </mc:Fallback>
+        </mc:AlternateContent>
+      </w:r>
+      <w:r>
+        <w:rPr>
+          <w:noProof/>
+        </w:rPr>
+        <mc:AlternateContent>
+          <mc:Choice Requires="wps">
+            <w:drawing>
+              <wp:anchor distT="0" distB="0" distL="114300" distR="114300" simplePos="0" relativeHeight="251671552" behindDoc="0" locked="0" layoutInCell="1" allowOverlap="1" wp14:anchorId="07EFE7E7" wp14:editId="19A04A8F">
+                <wp:simplePos x="0" y="0"/>
+                <wp:positionH relativeFrom="column">
+                  <wp:posOffset>-567286</wp:posOffset>
+                </wp:positionH>
+                <wp:positionV relativeFrom="paragraph">
+                  <wp:posOffset>5410827</wp:posOffset>
+                </wp:positionV>
+                <wp:extent cx="1436914" cy="284480"/>
+                <wp:effectExtent l="0" t="0" r="11430" b="20320"/>
+                <wp:wrapNone/>
+                <wp:docPr id="12" name="Zone de texte 2"/>
+                <wp:cNvGraphicFramePr>
+                  <a:graphicFrameLocks xmlns:a="http://schemas.openxmlformats.org/drawingml/2006/main"/>
+                </wp:cNvGraphicFramePr>
+                <a:graphic xmlns:a="http://schemas.openxmlformats.org/drawingml/2006/main">
+                  <a:graphicData uri="http://schemas.microsoft.com/office/word/2010/wordprocessingShape">
+                    <wps:wsp>
+                      <wps:cNvSpPr txBox="1">
+                        <a:spLocks noChangeArrowheads="1"/>
+                      </wps:cNvSpPr>
+                      <wps:spPr bwMode="auto">
+                        <a:xfrm>
+                          <a:off x="0" y="0"/>
+                          <a:ext cx="1436914" cy="284480"/>
+                        </a:xfrm>
+                        <a:prstGeom prst="rect">
+                          <a:avLst/>
+                        </a:prstGeom>
+                        <a:solidFill>
+                          <a:srgbClr val="FFFFFF"/>
+                        </a:solidFill>
+                        <a:ln w="9525">
+                          <a:solidFill>
+                            <a:srgbClr val="000000"/>
+                          </a:solidFill>
+                          <a:miter lim="800000"/>
+                          <a:headEnd/>
+                          <a:tailEnd/>
+                        </a:ln>
+                      </wps:spPr>
+                      <wps:txbx>
+                        <w:txbxContent>
+                          <w:p>
+                            <w:r>
+                              <w:t>gestionFontaine</w:t>
+                            </w:r>
+                            <w:r>
+                              <w:t>.php</w:t>
+                            </w:r>
+                          </w:p>
+                        </w:txbxContent>
+                      </wps:txbx>
+                      <wps:bodyPr rot="0" vert="horz" wrap="square" lIns="91440" tIns="45720" rIns="91440" bIns="45720" anchor="t" anchorCtr="0">
+                        <a:noAutofit/>
+                      </wps:bodyPr>
+                    </wps:wsp>
+                  </a:graphicData>
+                </a:graphic>
+                <wp14:sizeRelH relativeFrom="margin">
+                  <wp14:pctWidth>0</wp14:pctWidth>
+                </wp14:sizeRelH>
+                <wp14:sizeRelV relativeFrom="margin">
+                  <wp14:pctHeight>0</wp14:pctHeight>
+                </wp14:sizeRelV>
+              </wp:anchor>
+            </w:drawing>
+          </mc:Choice>
+          <mc:Fallback>
+            <w:pict>
+              <v:shape id="_x0000_s1029" type="#_x0000_t202" style="position:absolute;margin-left:-44.65pt;margin-top:426.05pt;width:113.15pt;height:22.4pt;z-index:251671552;visibility:visible;mso-wrap-style:square;mso-width-percent:0;mso-height-percent:0;mso-wrap-distance-left:9pt;mso-wrap-distance-top:0;mso-wrap-distance-right:9pt;mso-wrap-distance-bottom:0;mso-position-horizontal:absolute;mso-position-horizontal-relative:text;mso-position-vertical:absolute;mso-position-vertical-relative:text;mso-width-percent:0;mso-height-percent:0;mso-width-relative:margin;mso-height-relative:margin;v-text-anchor:top" o:gfxdata="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">
+                <v:textbox>
+                  <w:txbxContent>
+                    <w:p>
+                      <w:r>
+                        <w:t>gestionFontaine</w:t>
+                      </w:r>
+                      <w:r>
+                        <w:t>.php</w:t>
+                      </w:r>
+                    </w:p>
+                  </w:txbxContent>
+                </v:textbox>
+              </v:shape>
+            </w:pict>
+          </mc:Fallback>
+        </mc:AlternateContent>
+      </w:r>
+      <w:r>
+        <w:rPr>
+          <w:noProof/>
+        </w:rPr>
+        <mc:AlternateContent>
+          <mc:Choice Requires="wps">
+            <w:drawing>
+              <wp:anchor distT="0" distB="0" distL="114300" distR="114300" simplePos="0" relativeHeight="251669504" behindDoc="0" locked="0" layoutInCell="1" allowOverlap="1" wp14:anchorId="16D1A9D1" wp14:editId="046C750C">
+                <wp:simplePos x="0" y="0"/>
+                <wp:positionH relativeFrom="column">
+                  <wp:posOffset>1961886</wp:posOffset>
+                </wp:positionH>
+                <wp:positionV relativeFrom="paragraph">
+                  <wp:posOffset>2465383</wp:posOffset>
+                </wp:positionV>
+                <wp:extent cx="925830" cy="284480"/>
+                <wp:effectExtent l="0" t="0" r="26670" b="20320"/>
+                <wp:wrapNone/>
+                <wp:docPr id="307" name="Zone de texte 2"/>
+                <wp:cNvGraphicFramePr>
+                  <a:graphicFrameLocks xmlns:a="http://schemas.openxmlformats.org/drawingml/2006/main"/>
+                </wp:cNvGraphicFramePr>
+                <a:graphic xmlns:a="http://schemas.openxmlformats.org/drawingml/2006/main">
+                  <a:graphicData uri="http://schemas.microsoft.com/office/word/2010/wordprocessingShape">
+                    <wps:wsp>
+                      <wps:cNvSpPr txBox="1">
+                        <a:spLocks noChangeArrowheads="1"/>
+                      </wps:cNvSpPr>
+                      <wps:spPr bwMode="auto">
+                        <a:xfrm>
+                          <a:off x="0" y="0"/>
+                          <a:ext cx="925830" cy="284480"/>
+                        </a:xfrm>
+                        <a:prstGeom prst="rect">
+                          <a:avLst/>
+                        </a:prstGeom>
+                        <a:solidFill>
+                          <a:srgbClr val="FFFFFF"/>
+                        </a:solidFill>
+                        <a:ln w="9525">
+                          <a:solidFill>
+                            <a:srgbClr val="000000"/>
+                          </a:solidFill>
+                          <a:miter lim="800000"/>
+                          <a:headEnd/>
+                          <a:tailEnd/>
+                        </a:ln>
+                      </wps:spPr>
+                      <wps:txbx>
+                        <w:txbxContent>
+                          <w:p>
+                            <w:r>
+                              <w:t>Index.php</w:t>
+                            </w:r>
+                          </w:p>
+                        </w:txbxContent>
+                      </wps:txbx>
+                      <wps:bodyPr rot="0" vert="horz" wrap="square" lIns="91440" tIns="45720" rIns="91440" bIns="45720" anchor="t" anchorCtr="0">
+                        <a:noAutofit/>
+                      </wps:bodyPr>
+                    </wps:wsp>
+                  </a:graphicData>
+                </a:graphic>
+                <wp14:sizeRelH relativeFrom="margin">
+                  <wp14:pctWidth>0</wp14:pctWidth>
+                </wp14:sizeRelH>
+                <wp14:sizeRelV relativeFrom="margin">
+                  <wp14:pctHeight>0</wp14:pctHeight>
+                </wp14:sizeRelV>
+              </wp:anchor>
+            </w:drawing>
+          </mc:Choice>
+          <mc:Fallback>
+            <w:pict>
+              <v:shape id="_x0000_s1030" type="#_x0000_t202" style="position:absolute;margin-left:154.5pt;margin-top:194.1pt;width:72.9pt;height:22.4pt;z-index:251669504;visibility:visible;mso-wrap-style:square;mso-width-percent:0;mso-height-percent:0;mso-wrap-distance-left:9pt;mso-wrap-distance-top:0;mso-wrap-distance-right:9pt;mso-wrap-distance-bottom:0;mso-position-horizontal:absolute;mso-position-horizontal-relative:text;mso-position-vertical:absolute;mso-position-vertical-relative:text;mso-width-percent:0;mso-height-percent:0;mso-width-relative:margin;mso-height-relative:margin;v-text-anchor:top" o:gfxdata="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">
+                <v:textbox>
+                  <w:txbxContent>
+                    <w:p>
+                      <w:r>
+                        <w:t>Index.php</w:t>
+                      </w:r>
+                    </w:p>
+                  </w:txbxContent>
+                </v:textbox>
+              </v:shape>
+            </w:pict>
+          </mc:Fallback>
+        </mc:AlternateContent>
+      </w:r>
+      <w:r>
+        <w:rPr>
+          <w:noProof/>
           <w:lang w:eastAsia="fr-CH"/>
         </w:rPr>
         <mc:AlternateContent>
           <mc:Choice Requires="wps">
             <w:drawing>
-              <wp:anchor distT="0" distB="0" distL="114300" distR="114300" simplePos="0" relativeHeight="251667456" behindDoc="0" locked="0" layoutInCell="1" allowOverlap="1">
+              <wp:anchor distT="0" distB="0" distL="114300" distR="114300" simplePos="0" relativeHeight="251667456" behindDoc="0" locked="0" layoutInCell="1" allowOverlap="1" wp14:anchorId="4FD2F0BA" wp14:editId="6A69DF38">
                 <wp:simplePos x="0" y="0"/>
                 <wp:positionH relativeFrom="column">
                   <wp:posOffset>703374</wp:posOffset>
@@ -763,7 +1246,7 @@
         <mc:AlternateContent>
           <mc:Choice Requires="wps">
             <w:drawing>
-              <wp:anchor distT="0" distB="0" distL="114300" distR="114300" simplePos="0" relativeHeight="251666432" behindDoc="0" locked="0" layoutInCell="1" allowOverlap="1">
+              <wp:anchor distT="0" distB="0" distL="114300" distR="114300" simplePos="0" relativeHeight="251666432" behindDoc="0" locked="0" layoutInCell="1" allowOverlap="1" wp14:anchorId="7AA54467" wp14:editId="313E1430">
                 <wp:simplePos x="0" y="0"/>
                 <wp:positionH relativeFrom="column">
                   <wp:posOffset>442117</wp:posOffset>
@@ -833,7 +1316,7 @@
           <w:lang w:eastAsia="fr-CH"/>
         </w:rPr>
         <w:drawing>
-          <wp:anchor distT="0" distB="0" distL="114300" distR="114300" simplePos="0" relativeHeight="251661312" behindDoc="0" locked="0" layoutInCell="1" allowOverlap="1" wp14:anchorId="48CCB177" wp14:editId="6FC0FCF7">
+          <wp:anchor distT="0" distB="0" distL="114300" distR="114300" simplePos="0" relativeHeight="251661312" behindDoc="0" locked="0" layoutInCell="1" allowOverlap="1" wp14:anchorId="35993727" wp14:editId="51E5921B">
             <wp:simplePos x="0" y="0"/>
             <wp:positionH relativeFrom="column">
               <wp:posOffset>-616877</wp:posOffset>
@@ -903,7 +1386,7 @@
         <mc:AlternateContent>
           <mc:Choice Requires="wps">
             <w:drawing>
-              <wp:anchor distT="0" distB="0" distL="114300" distR="114300" simplePos="0" relativeHeight="251665408" behindDoc="0" locked="0" layoutInCell="1" allowOverlap="1" wp14:anchorId="1A4BC781" wp14:editId="68315D14">
+              <wp:anchor distT="0" distB="0" distL="114300" distR="114300" simplePos="0" relativeHeight="251665408" behindDoc="0" locked="0" layoutInCell="1" allowOverlap="1" wp14:anchorId="6F2305D3" wp14:editId="2DA35EB3">
                 <wp:simplePos x="0" y="0"/>
                 <wp:positionH relativeFrom="column">
                   <wp:posOffset>702945</wp:posOffset>
@@ -981,7 +1464,7 @@
         <mc:AlternateContent>
           <mc:Choice Requires="wps">
             <w:drawing>
-              <wp:anchor distT="0" distB="0" distL="114300" distR="114300" simplePos="0" relativeHeight="251664384" behindDoc="0" locked="0" layoutInCell="1" allowOverlap="1" wp14:anchorId="0A8BA3E6" wp14:editId="2A1B71EB">
+              <wp:anchor distT="0" distB="0" distL="114300" distR="114300" simplePos="0" relativeHeight="251664384" behindDoc="0" locked="0" layoutInCell="1" allowOverlap="1" wp14:anchorId="6F74B3FE" wp14:editId="6B2A159A">
                 <wp:simplePos x="0" y="0"/>
                 <wp:positionH relativeFrom="column">
                   <wp:posOffset>2342168</wp:posOffset>
@@ -1051,7 +1534,7 @@
           <w:lang w:eastAsia="fr-CH"/>
         </w:rPr>
         <w:drawing>
-          <wp:anchor distT="0" distB="0" distL="114300" distR="114300" simplePos="0" relativeHeight="251658240" behindDoc="0" locked="0" layoutInCell="1" allowOverlap="1" wp14:anchorId="79EE0328" wp14:editId="3AFC1DFA">
+          <wp:anchor distT="0" distB="0" distL="114300" distR="114300" simplePos="0" relativeHeight="251658240" behindDoc="0" locked="0" layoutInCell="1" allowOverlap="1" wp14:anchorId="488B9860" wp14:editId="2E617637">
             <wp:simplePos x="0" y="0"/>
             <wp:positionH relativeFrom="column">
               <wp:posOffset>1414780</wp:posOffset>
@@ -1119,7 +1602,7 @@
           <w:lang w:eastAsia="fr-CH"/>
         </w:rPr>
         <w:drawing>
-          <wp:anchor distT="0" distB="0" distL="114300" distR="114300" simplePos="0" relativeHeight="251663360" behindDoc="0" locked="0" layoutInCell="1" allowOverlap="1" wp14:anchorId="7516D0D1" wp14:editId="0755C955">
+          <wp:anchor distT="0" distB="0" distL="114300" distR="114300" simplePos="0" relativeHeight="251663360" behindDoc="0" locked="0" layoutInCell="1" allowOverlap="1" wp14:anchorId="6C00DF90" wp14:editId="788D915E">
             <wp:simplePos x="0" y="0"/>
             <wp:positionH relativeFrom="column">
               <wp:posOffset>3398520</wp:posOffset>
@@ -1177,6 +1660,8 @@
       <w:r>
         <w:br w:type="page"/>
       </w:r>
+      <w:bookmarkStart w:id="0" w:name="_GoBack"/>
+      <w:bookmarkEnd w:id="0"/>
     </w:p>
     <w:p>
       <w:pPr>
@@ -1479,7 +1964,7 @@
           <w:lang w:eastAsia="fr-CH"/>
         </w:rPr>
         <w:drawing>
-          <wp:anchor distT="0" distB="0" distL="114300" distR="114300" simplePos="0" relativeHeight="251662336" behindDoc="0" locked="0" layoutInCell="1" allowOverlap="1" wp14:anchorId="4B5D7E7D" wp14:editId="5CCA54E1">
+          <wp:anchor distT="0" distB="0" distL="114300" distR="114300" simplePos="0" relativeHeight="251662336" behindDoc="0" locked="0" layoutInCell="1" allowOverlap="1" wp14:anchorId="4BA2EDC9" wp14:editId="44890EB6">
             <wp:simplePos x="0" y="0"/>
             <wp:positionH relativeFrom="column">
               <wp:posOffset>-309245</wp:posOffset>
@@ -1559,7 +2044,7 @@
           <w:lang w:eastAsia="fr-CH"/>
         </w:rPr>
         <w:drawing>
-          <wp:inline distT="0" distB="0" distL="0" distR="0" wp14:anchorId="21EFC012" wp14:editId="1F20551E">
+          <wp:inline distT="0" distB="0" distL="0" distR="0" wp14:anchorId="59063C06" wp14:editId="5F399F33">
             <wp:extent cx="5760720" cy="1244542"/>
             <wp:effectExtent l="0" t="0" r="0" b="0"/>
             <wp:docPr id="11" name="Image 11"/>
@@ -1833,7 +2318,15 @@
           </w:tcPr>
           <w:p>
             <w:r>
-              <w:t>Mis en place de GitHub et Création des pages</w:t>
+              <w:t xml:space="preserve">Mis en place de </w:t>
+            </w:r>
+            <w:proofErr w:type="spellStart"/>
+            <w:r>
+              <w:t>GitHub</w:t>
+            </w:r>
+            <w:proofErr w:type="spellEnd"/>
+            <w:r>
+              <w:t xml:space="preserve"> et Création des pages</w:t>
             </w:r>
           </w:p>
         </w:tc>
@@ -1885,8 +2378,6 @@
             <w:r>
               <w:t>‘’</w:t>
             </w:r>
-            <w:bookmarkStart w:id="0" w:name="_GoBack"/>
-            <w:bookmarkEnd w:id="0"/>
           </w:p>
         </w:tc>
       </w:tr>
@@ -4528,7 +5019,7 @@
 </file>
 
 <file path=customXml/itemProps1.xml><?xml version="1.0" encoding="utf-8"?>
-<ds:datastoreItem xmlns:ds="http://schemas.openxmlformats.org/officeDocument/2006/customXml" ds:itemID="{B0AC70FB-08CA-477C-96D0-B2E3AFD6D27D}">
+<ds:datastoreItem xmlns:ds="http://schemas.openxmlformats.org/officeDocument/2006/customXml" ds:itemID="{63741A31-744A-4CB5-B15D-0AFD9925848B}">
   <ds:schemaRefs>
     <ds:schemaRef ds:uri="http://schemas.openxmlformats.org/officeDocument/2006/bibliography"/>
   </ds:schemaRefs>

</xml_diff>